<commit_message>
Before trying out the different cluster colors in the draw_graph function
</commit_message>
<xml_diff>
--- a/hw3report.docx
+++ b/hw3report.docx
@@ -9,8 +9,6 @@
       <w:r>
         <w:t xml:space="preserve">HW3: </w:t>
       </w:r>
-      <w:bookmarkStart w:id="0" w:name="_GoBack"/>
-      <w:bookmarkEnd w:id="0"/>
       <w:r>
         <w:t>Markov Clustering Algorithms</w:t>
       </w:r>
@@ -223,13 +221,7 @@
         <w:t xml:space="preserve"> (inflation, expansion)</w:t>
       </w:r>
       <w:r>
-        <w:t>. The modularity is defined Equation (45) on</w:t>
-      </w:r>
-      <w:r>
-        <w:t xml:space="preserve"> Page 44</w:t>
-      </w:r>
-      <w:r>
-        <w:t xml:space="preserve">, </w:t>
+        <w:t xml:space="preserve">. The modularity is defined Equation (45) on Page 44, </w:t>
       </w:r>
       <w:hyperlink r:id="rId6" w:history="1">
         <w:r>
@@ -294,7 +286,82 @@
         <w:t xml:space="preserve"> </w:t>
       </w:r>
       <w:r>
-        <w:t>Show the results in a table for each datasets.</w:t>
+        <w:t xml:space="preserve">Show the results </w:t>
+      </w:r>
+      <w:r>
+        <w:t>(</w:t>
+      </w:r>
+      <w:r>
+        <w:rPr>
+          <w:b/>
+          <w:color w:val="FF0000"/>
+        </w:rPr>
+        <w:t xml:space="preserve">for each </w:t>
+      </w:r>
+      <w:r>
+        <w:rPr>
+          <w:b/>
+          <w:color w:val="FF0000"/>
+        </w:rPr>
+        <w:t xml:space="preserve">inflation rate </w:t>
+      </w:r>
+      <m:oMath>
+        <m:r>
+          <m:rPr>
+            <m:sty m:val="bi"/>
+          </m:rPr>
+          <w:rPr>
+            <w:rFonts w:ascii="Cambria Math" w:hAnsi="Cambria Math"/>
+            <w:color w:val="FF0000"/>
+          </w:rPr>
+          <m:t>r</m:t>
+        </m:r>
+      </m:oMath>
+      <w:r>
+        <w:rPr>
+          <w:b/>
+          <w:color w:val="FF0000"/>
+        </w:rPr>
+        <w:t xml:space="preserve"> and expansion </w:t>
+      </w:r>
+      <w:proofErr w:type="gramStart"/>
+      <w:r>
+        <w:rPr>
+          <w:b/>
+          <w:color w:val="FF0000"/>
+        </w:rPr>
+        <w:t xml:space="preserve">rate </w:t>
+      </w:r>
+      <w:proofErr w:type="gramEnd"/>
+      <m:oMath>
+        <m:r>
+          <m:rPr>
+            <m:sty m:val="bi"/>
+          </m:rPr>
+          <w:rPr>
+            <w:rFonts w:ascii="Cambria Math" w:hAnsi="Cambria Math"/>
+            <w:color w:val="FF0000"/>
+          </w:rPr>
+          <m:t>m</m:t>
+        </m:r>
+      </m:oMath>
+      <w:r>
+        <w:rPr>
+          <w:b/>
+          <w:color w:val="FF0000"/>
+        </w:rPr>
+        <w:t>, including corresponding number of clusters and modularity</w:t>
+      </w:r>
+      <w:r>
+        <w:t xml:space="preserve">) </w:t>
+      </w:r>
+      <w:r>
+        <w:t>in a table for ea</w:t>
+      </w:r>
+      <w:bookmarkStart w:id="0" w:name="_GoBack"/>
+      <w:bookmarkEnd w:id="0"/>
+      <w:r>
+        <w:t>ch datasets.</w:t>
       </w:r>
       <w:r>
         <w:t xml:space="preserve"> </w:t>
@@ -376,13 +443,7 @@
         </w:numPr>
       </w:pPr>
       <w:r>
-        <w:t xml:space="preserve">Discuss how the two parameters, </w:t>
-      </w:r>
-      <w:r>
-        <w:t>inflation rate and expansion rate</w:t>
-      </w:r>
-      <w:r>
-        <w:t>, influence the clustering results, and how to choose the parameters.</w:t>
+        <w:t>Discuss how the two parameters, inflation rate and expansion rate, influence the clustering results, and how to choose the parameters.</w:t>
       </w:r>
       <w:r>
         <w:t xml:space="preserve"> </w:t>
@@ -397,19 +458,7 @@
     <w:p/>
     <w:p>
       <w:r>
-        <w:t xml:space="preserve">(Note: modularity is only one metric for assessing your clustering result, it is not comprehensive at all. You can try to implement other metrics if you have time and are interested in doing so. Since it is hard to assess your cluster results quantitatively, you can choose the </w:t>
-      </w:r>
-      <w:r>
-        <w:t>“</w:t>
-      </w:r>
-      <w:r>
-        <w:t>best</w:t>
-      </w:r>
-      <w:r>
-        <w:t>”</w:t>
-      </w:r>
-      <w:r>
-        <w:t xml:space="preserve"> clustering result based on visualization result).</w:t>
+        <w:t>(Note: modularity is only one metric for assessing your clustering result, it is not comprehensive at all. You can try to implement other metrics if you have time and are interested in doing so. Since it is hard to assess your cluster results quantitatively, you can choose the “best” clustering result based on visualization result).</w:t>
       </w:r>
     </w:p>
     <w:p>
@@ -426,37 +475,7 @@
         </w:numPr>
       </w:pPr>
       <w:r>
-        <w:t>Put all any other considerations</w:t>
-      </w:r>
-      <w:r>
-        <w:t xml:space="preserve"> or extra work</w:t>
-      </w:r>
-      <w:r>
-        <w:t xml:space="preserve"> here. </w:t>
-      </w:r>
-      <w:r>
-        <w:t>Depending on how significant it is, w</w:t>
-      </w:r>
-      <w:r>
-        <w:t>e may or may not consider to give you extra point</w:t>
-      </w:r>
-      <w:r>
-        <w:t>s</w:t>
-      </w:r>
-      <w:r>
-        <w:t xml:space="preserve"> </w:t>
-      </w:r>
-      <w:r>
-        <w:t>(</w:t>
-      </w:r>
-      <w:r>
-        <w:t>at most 10 points</w:t>
-      </w:r>
-      <w:r>
-        <w:t>)</w:t>
-      </w:r>
-      <w:r>
-        <w:t xml:space="preserve"> to boost your score. The maximal score is 100 for this homework.</w:t>
+        <w:t>Put all any other considerations or extra work here. Depending on how significant it is, we may or may not consider to give you extra points (at most 10 points) to boost your score. The maximal score is 100 for this homework.</w:t>
       </w:r>
     </w:p>
     <w:p>

</xml_diff>